<commit_message>
updated cov taxonomic in ms
</commit_message>
<xml_diff>
--- a/ms_dpBorre_v3.docx
+++ b/ms_dpBorre_v3.docx
@@ -2939,31 +2939,32 @@
         <w:rPr>
           <w:rFonts w:ascii="Times New Roman" w:hAnsi="Times New Roman" w:cs="Times New Roman"/>
           <w:color w:val="FF0000"/>
+          <w:highlight w:val="yellow"/>
         </w:rPr>
         <w:t>There are 24 threatened taxa (Table 1).</w:t>
       </w:r>
-      <w:bookmarkStart w:id="14" w:name="_GoBack"/>
+    </w:p>
+    <w:p>
+      <w:pPr>
+        <w:pStyle w:val="Heading3"/>
+        <w:spacing w:line="276" w:lineRule="auto"/>
+        <w:jc w:val="both"/>
+        <w:rPr>
+          <w:rFonts w:ascii="Times New Roman" w:hAnsi="Times New Roman" w:cs="Times New Roman"/>
+          <w:color w:val="auto"/>
+        </w:rPr>
+      </w:pPr>
+      <w:bookmarkStart w:id="14" w:name="taxonomic-ranks"/>
       <w:bookmarkEnd w:id="14"/>
-    </w:p>
-    <w:p>
-      <w:pPr>
-        <w:pStyle w:val="Heading3"/>
-        <w:spacing w:line="276" w:lineRule="auto"/>
-        <w:jc w:val="both"/>
+      <w:r>
         <w:rPr>
           <w:rFonts w:ascii="Times New Roman" w:hAnsi="Times New Roman" w:cs="Times New Roman"/>
           <w:color w:val="auto"/>
         </w:rPr>
-      </w:pPr>
-      <w:bookmarkStart w:id="15" w:name="taxonomic-ranks"/>
+        <w:t>Taxonomic ranks</w:t>
+      </w:r>
+      <w:bookmarkStart w:id="15" w:name="_GoBack"/>
       <w:bookmarkEnd w:id="15"/>
-      <w:r>
-        <w:rPr>
-          <w:rFonts w:ascii="Times New Roman" w:hAnsi="Times New Roman" w:cs="Times New Roman"/>
-          <w:color w:val="auto"/>
-        </w:rPr>
-        <w:t>Taxonomic ranks</w:t>
-      </w:r>
     </w:p>
     <w:p>
       <w:pPr>
@@ -15223,7 +15224,7 @@
 </file>
 
 <file path=customXml/itemProps1.xml><?xml version="1.0" encoding="utf-8"?>
-<ds:datastoreItem xmlns:ds="http://schemas.openxmlformats.org/officeDocument/2006/customXml" ds:itemID="{690CA06F-08FC-7D45-932E-920AB8BFC784}">
+<ds:datastoreItem xmlns:ds="http://schemas.openxmlformats.org/officeDocument/2006/customXml" ds:itemID="{D919F724-C84C-594F-8C55-A35A373BED59}">
   <ds:schemaRefs>
     <ds:schemaRef ds:uri="http://schemas.openxmlformats.org/officeDocument/2006/bibliography"/>
   </ds:schemaRefs>

</xml_diff>